<commit_message>
updated junit doc with download info
</commit_message>
<xml_diff>
--- a/docs/RoboticsJunit.docx
+++ b/docs/RoboticsJunit.docx
@@ -2101,7 +2101,6 @@
         <w:t>Installing JUNIT into Eclipse</w:t>
       </w:r>
     </w:p>
-    <w:p/>
     <w:p>
       <w:pPr>
         <w:pStyle w:val="ListParagraph"/>
@@ -2110,8 +2109,17 @@
           <w:numId w:val="10"/>
         </w:numPr>
       </w:pPr>
+      <w:bookmarkStart w:id="0" w:name="_GoBack"/>
+      <w:bookmarkEnd w:id="0"/>
       <w:r>
         <w:t>High level steps to install JUNIT</w:t>
+      </w:r>
+      <w:r>
+        <w:tab/>
+      </w:r>
+      <w:r>
+        <w:tab/>
+        <w:t>(use may get slightly different versions)</w:t>
       </w:r>
     </w:p>
     <w:p>
@@ -2123,15 +2131,31 @@
         </w:numPr>
       </w:pPr>
       <w:r>
-        <w:t>Download junit-4-12.jar</w:t>
-      </w:r>
-      <w:r>
-        <w:tab/>
-      </w:r>
-      <w:r>
-        <w:tab/>
-        <w:t>// you may get different versions</w:t>
-      </w:r>
+        <w:t>Download junit-4-1</w:t>
+      </w:r>
+      <w:r>
+        <w:t>3-beta-1</w:t>
+      </w:r>
+      <w:r>
+        <w:t>.jar</w:t>
+      </w:r>
+    </w:p>
+    <w:p>
+      <w:pPr>
+        <w:pStyle w:val="ListParagraph"/>
+        <w:numPr>
+          <w:ilvl w:val="2"/>
+          <w:numId w:val="10"/>
+        </w:numPr>
+      </w:pPr>
+      <w:hyperlink r:id="rId7" w:history="1">
+        <w:r>
+          <w:rPr>
+            <w:rStyle w:val="Hyperlink"/>
+          </w:rPr>
+          <w:t>https://search.maven.org/search?q=junit</w:t>
+        </w:r>
+      </w:hyperlink>
     </w:p>
     <w:p>
       <w:pPr>
@@ -2142,7 +2166,42 @@
         </w:numPr>
       </w:pPr>
       <w:r>
-        <w:t>Download hamcrest-core-1.3.jar</w:t>
+        <w:t>Download hamcrest-</w:t>
+      </w:r>
+      <w:r>
+        <w:t>all</w:t>
+      </w:r>
+      <w:r>
+        <w:t>-1.3.jar</w:t>
+      </w:r>
+    </w:p>
+    <w:p>
+      <w:pPr>
+        <w:pStyle w:val="ListParagraph"/>
+        <w:numPr>
+          <w:ilvl w:val="2"/>
+          <w:numId w:val="10"/>
+        </w:numPr>
+      </w:pPr>
+      <w:hyperlink r:id="rId8" w:history="1">
+        <w:r>
+          <w:rPr>
+            <w:rStyle w:val="Hyperlink"/>
+          </w:rPr>
+          <w:t>https://search.maven.org/search?q=a:hamcrest-all</w:t>
+        </w:r>
+      </w:hyperlink>
+    </w:p>
+    <w:p>
+      <w:pPr>
+        <w:pStyle w:val="ListParagraph"/>
+        <w:numPr>
+          <w:ilvl w:val="0"/>
+          <w:numId w:val="10"/>
+        </w:numPr>
+      </w:pPr>
+      <w:r>
+        <w:t>Use the links below for exact instructions</w:t>
       </w:r>
     </w:p>
     <w:p>
@@ -2154,19 +2213,7 @@
         </w:numPr>
       </w:pPr>
       <w:r>
-        <w:t>Add these files to a project (using Add External JARS…)</w:t>
-      </w:r>
-    </w:p>
-    <w:p>
-      <w:pPr>
-        <w:pStyle w:val="ListParagraph"/>
-        <w:numPr>
-          <w:ilvl w:val="0"/>
-          <w:numId w:val="10"/>
-        </w:numPr>
-      </w:pPr>
-      <w:r>
-        <w:t>Use the links below for exact instructions</w:t>
+        <w:t>Right-click Project | Properties | Java Build Path | Libraries | Add External JARs…</w:t>
       </w:r>
     </w:p>
     <w:p>
@@ -2177,23 +2224,17 @@
           <w:numId w:val="10"/>
         </w:numPr>
       </w:pPr>
-      <w:r>
-        <w:t>Right-click Project | Properties | Java Build Path | Libraries | Add External JARs…</w:t>
-      </w:r>
-      <w:bookmarkStart w:id="0" w:name="_GoBack"/>
-      <w:bookmarkEnd w:id="0"/>
-    </w:p>
-    <w:p/>
+    </w:p>
     <w:p>
       <w:r>
         <w:rPr>
           <w:noProof/>
         </w:rPr>
         <w:drawing>
-          <wp:inline distT="0" distB="0" distL="0" distR="0" wp14:anchorId="0992E7F2" wp14:editId="63D8EBE7">
-            <wp:extent cx="6858000" cy="1795780"/>
+          <wp:inline distT="0" distB="0" distL="0" distR="0" wp14:anchorId="7ADD096B" wp14:editId="2E281479">
+            <wp:extent cx="6858000" cy="1907540"/>
             <wp:effectExtent l="0" t="0" r="0" b="0"/>
-            <wp:docPr id="1" name="Picture 1"/>
+            <wp:docPr id="2" name="Picture 2"/>
             <wp:cNvGraphicFramePr>
               <a:graphicFrameLocks xmlns:a="http://schemas.openxmlformats.org/drawingml/2006/main" noChangeAspect="1"/>
             </wp:cNvGraphicFramePr>
@@ -2201,11 +2242,11 @@
               <a:graphicData uri="http://schemas.openxmlformats.org/drawingml/2006/picture">
                 <pic:pic xmlns:pic="http://schemas.openxmlformats.org/drawingml/2006/picture">
                   <pic:nvPicPr>
-                    <pic:cNvPr id="1" name="Screen Shot 2018-11-27 at 12.39.44 PM.png"/>
+                    <pic:cNvPr id="2" name="Screen Shot 2018-11-29 at 5.38.36 PM.png"/>
                     <pic:cNvPicPr/>
                   </pic:nvPicPr>
                   <pic:blipFill>
-                    <a:blip r:embed="rId7">
+                    <a:blip r:embed="rId9">
                       <a:extLst>
                         <a:ext uri="{28A0092B-C50C-407E-A947-70E740481C1C}">
                           <a14:useLocalDpi xmlns:a14="http://schemas.microsoft.com/office/drawing/2010/main" val="0"/>
@@ -2219,7 +2260,7 @@
                   <pic:spPr>
                     <a:xfrm>
                       <a:off x="0" y="0"/>
-                      <a:ext cx="6858000" cy="1795780"/>
+                      <a:ext cx="6858000" cy="1907540"/>
                     </a:xfrm>
                     <a:prstGeom prst="rect">
                       <a:avLst/>
@@ -2242,6 +2283,27 @@
       </w:r>
     </w:p>
     <w:p>
+      <w:pPr>
+        <w:rPr>
+          <w:rStyle w:val="Hyperlink"/>
+        </w:rPr>
+      </w:pPr>
+      <w:r>
+        <w:t>Primary JUNIT website:</w:t>
+      </w:r>
+      <w:r>
+        <w:tab/>
+      </w:r>
+      <w:hyperlink r:id="rId10" w:history="1">
+        <w:r>
+          <w:rPr>
+            <w:rStyle w:val="Hyperlink"/>
+          </w:rPr>
+          <w:t>https://junit.org/junit5/</w:t>
+        </w:r>
+      </w:hyperlink>
+    </w:p>
+    <w:p>
       <w:r>
         <w:t>Install JUNIT link:</w:t>
       </w:r>
@@ -2251,7 +2313,7 @@
       <w:r>
         <w:tab/>
       </w:r>
-      <w:hyperlink r:id="rId8" w:history="1">
+      <w:hyperlink r:id="rId11" w:history="1">
         <w:r>
           <w:rPr>
             <w:rStyle w:val="Hyperlink"/>
@@ -2260,25 +2322,10 @@
         </w:r>
       </w:hyperlink>
     </w:p>
-    <w:p>
-      <w:r>
-        <w:t>Primary JUNIT website:</w:t>
-      </w:r>
-      <w:r>
-        <w:tab/>
-      </w:r>
-      <w:hyperlink r:id="rId9" w:history="1">
-        <w:r>
-          <w:rPr>
-            <w:rStyle w:val="Hyperlink"/>
-          </w:rPr>
-          <w:t>https://junit.org/junit5/</w:t>
-        </w:r>
-      </w:hyperlink>
-    </w:p>
+    <w:p/>
     <w:sectPr>
-      <w:footerReference w:type="even" r:id="rId10"/>
-      <w:footerReference w:type="default" r:id="rId11"/>
+      <w:footerReference w:type="even" r:id="rId12"/>
+      <w:footerReference w:type="default" r:id="rId13"/>
       <w:pgSz w:w="12240" w:h="15840"/>
       <w:pgMar w:top="720" w:right="720" w:bottom="720" w:left="720" w:header="720" w:footer="720" w:gutter="0"/>
       <w:cols w:space="720"/>
@@ -3092,7 +3139,7 @@
         <w:ind w:left="1440" w:hanging="360"/>
       </w:pPr>
     </w:lvl>
-    <w:lvl w:ilvl="2" w:tplc="0409001B" w:tentative="1">
+    <w:lvl w:ilvl="2" w:tplc="0409001B">
       <w:start w:val="1"/>
       <w:numFmt w:val="lowerRoman"/>
       <w:lvlText w:val="%3."/>

</xml_diff>